<commit_message>
Initialize MERN stack project with backend setup, MongoDB connection, and product model
</commit_message>
<xml_diff>
--- a/Winter Project/MERN Full Stack dev learning Tutorial.docx
+++ b/Winter Project/MERN Full Stack dev learning Tutorial.docx
@@ -121,6 +121,670 @@
         </w:rPr>
         <w:t>Incorporating creating an API for the backend as well as a front-end look, hopefully with an authentication aspect integrated with AI for the email generation part. God willing.</w:t>
       </w:r>
+    </w:p>
+    <w:p>
+      <w:pPr>
+        <w:rPr>
+          <w:rFonts w:ascii="Garamond" w:hAnsi="Garamond"/>
+        </w:rPr>
+      </w:pPr>
+    </w:p>
+    <w:p>
+      <w:pPr>
+        <w:rPr>
+          <w:rFonts w:ascii="Garamond" w:hAnsi="Garamond"/>
+          <w:b/>
+          <w:bCs/>
+          <w:u w:val="single"/>
+        </w:rPr>
+      </w:pPr>
+      <w:r>
+        <w:rPr>
+          <w:rFonts w:ascii="Garamond" w:hAnsi="Garamond"/>
+          <w:b/>
+          <w:bCs/>
+          <w:u w:val="single"/>
+        </w:rPr>
+        <w:t>Shortcuts</w:t>
+      </w:r>
+    </w:p>
+    <w:p>
+      <w:pPr>
+        <w:rPr>
+          <w:rFonts w:ascii="Garamond" w:hAnsi="Garamond"/>
+        </w:rPr>
+      </w:pPr>
+      <w:r>
+        <w:rPr>
+          <w:rFonts w:ascii="Garamond" w:hAnsi="Garamond"/>
+        </w:rPr>
+        <w:t>Ctrl + j = new terminal</w:t>
+      </w:r>
+    </w:p>
+    <w:p>
+      <w:pPr>
+        <w:rPr>
+          <w:rFonts w:ascii="Garamond" w:hAnsi="Garamond"/>
+        </w:rPr>
+      </w:pPr>
+    </w:p>
+    <w:p>
+      <w:pPr>
+        <w:rPr>
+          <w:rFonts w:ascii="Garamond" w:hAnsi="Garamond"/>
+          <w:b/>
+          <w:bCs/>
+          <w:u w:val="single"/>
+        </w:rPr>
+      </w:pPr>
+      <w:r>
+        <w:rPr>
+          <w:rFonts w:ascii="Garamond" w:hAnsi="Garamond"/>
+          <w:b/>
+          <w:bCs/>
+          <w:u w:val="single"/>
+        </w:rPr>
+        <w:t>Files</w:t>
+      </w:r>
+    </w:p>
+    <w:p>
+      <w:pPr>
+        <w:rPr>
+          <w:rFonts w:ascii="Garamond" w:hAnsi="Garamond"/>
+        </w:rPr>
+      </w:pPr>
+      <w:proofErr w:type="spellStart"/>
+      <w:proofErr w:type="gramStart"/>
+      <w:r>
+        <w:rPr>
+          <w:rFonts w:ascii="Garamond" w:hAnsi="Garamond"/>
+        </w:rPr>
+        <w:t>Package.json</w:t>
+      </w:r>
+      <w:proofErr w:type="spellEnd"/>
+      <w:r>
+        <w:rPr>
+          <w:rFonts w:ascii="Garamond" w:hAnsi="Garamond"/>
+        </w:rPr>
+        <w:t xml:space="preserve"> :</w:t>
+      </w:r>
+      <w:proofErr w:type="gramEnd"/>
+      <w:r>
+        <w:rPr>
+          <w:rFonts w:ascii="Garamond" w:hAnsi="Garamond"/>
+        </w:rPr>
+        <w:t xml:space="preserve"> The scripts section is where all your scripts will be. Installed </w:t>
+      </w:r>
+      <w:proofErr w:type="gramStart"/>
+      <w:r>
+        <w:rPr>
+          <w:rFonts w:ascii="Garamond" w:hAnsi="Garamond"/>
+        </w:rPr>
+        <w:t>by :</w:t>
+      </w:r>
+      <w:proofErr w:type="gramEnd"/>
+      <w:r>
+        <w:rPr>
+          <w:rFonts w:ascii="Garamond" w:hAnsi="Garamond"/>
+        </w:rPr>
+        <w:t xml:space="preserve"> </w:t>
+      </w:r>
+      <w:proofErr w:type="spellStart"/>
+      <w:r>
+        <w:rPr>
+          <w:rFonts w:ascii="Garamond" w:hAnsi="Garamond"/>
+          <w:b/>
+          <w:bCs/>
+          <w:highlight w:val="yellow"/>
+        </w:rPr>
+        <w:t>npm</w:t>
+      </w:r>
+      <w:proofErr w:type="spellEnd"/>
+      <w:r>
+        <w:rPr>
+          <w:rFonts w:ascii="Garamond" w:hAnsi="Garamond"/>
+          <w:b/>
+          <w:bCs/>
+          <w:highlight w:val="yellow"/>
+        </w:rPr>
+        <w:t xml:space="preserve"> </w:t>
+      </w:r>
+      <w:proofErr w:type="spellStart"/>
+      <w:r>
+        <w:rPr>
+          <w:rFonts w:ascii="Garamond" w:hAnsi="Garamond"/>
+          <w:b/>
+          <w:bCs/>
+          <w:highlight w:val="yellow"/>
+        </w:rPr>
+        <w:t>init</w:t>
+      </w:r>
+      <w:proofErr w:type="spellEnd"/>
+      <w:r>
+        <w:rPr>
+          <w:rFonts w:ascii="Garamond" w:hAnsi="Garamond"/>
+          <w:b/>
+          <w:bCs/>
+          <w:highlight w:val="yellow"/>
+        </w:rPr>
+        <w:t xml:space="preserve"> -y</w:t>
+      </w:r>
+      <w:r>
+        <w:rPr>
+          <w:rFonts w:ascii="Garamond" w:hAnsi="Garamond"/>
+        </w:rPr>
+        <w:t>.</w:t>
+      </w:r>
+    </w:p>
+    <w:p>
+      <w:pPr>
+        <w:rPr>
+          <w:rFonts w:ascii="Garamond" w:hAnsi="Garamond"/>
+        </w:rPr>
+      </w:pPr>
+      <w:r>
+        <w:rPr>
+          <w:rFonts w:ascii="Garamond" w:hAnsi="Garamond"/>
+        </w:rPr>
+        <w:t xml:space="preserve">*Important u </w:t>
+      </w:r>
+      <w:proofErr w:type="gramStart"/>
+      <w:r>
+        <w:rPr>
+          <w:rFonts w:ascii="Garamond" w:hAnsi="Garamond"/>
+        </w:rPr>
+        <w:t>install</w:t>
+      </w:r>
+      <w:proofErr w:type="gramEnd"/>
+      <w:r>
+        <w:rPr>
+          <w:rFonts w:ascii="Garamond" w:hAnsi="Garamond"/>
+        </w:rPr>
+        <w:t xml:space="preserve"> node.js.</w:t>
+      </w:r>
+    </w:p>
+    <w:p>
+      <w:pPr>
+        <w:rPr>
+          <w:rFonts w:ascii="Garamond" w:hAnsi="Garamond"/>
+        </w:rPr>
+      </w:pPr>
+      <w:r>
+        <w:rPr>
+          <w:rFonts w:ascii="Garamond" w:hAnsi="Garamond"/>
+        </w:rPr>
+        <w:t>"type": "module</w:t>
+      </w:r>
+      <w:proofErr w:type="gramStart"/>
+      <w:r>
+        <w:rPr>
+          <w:rFonts w:ascii="Garamond" w:hAnsi="Garamond"/>
+        </w:rPr>
+        <w:t>"</w:t>
+      </w:r>
+      <w:r>
+        <w:rPr>
+          <w:rFonts w:ascii="Garamond" w:hAnsi="Garamond"/>
+        </w:rPr>
+        <w:t xml:space="preserve"> :</w:t>
+      </w:r>
+      <w:proofErr w:type="gramEnd"/>
+      <w:r>
+        <w:rPr>
+          <w:rFonts w:ascii="Garamond" w:hAnsi="Garamond"/>
+        </w:rPr>
+        <w:t xml:space="preserve"> Used when u want to use import export </w:t>
+      </w:r>
+      <w:proofErr w:type="spellStart"/>
+      <w:r>
+        <w:rPr>
+          <w:rFonts w:ascii="Garamond" w:hAnsi="Garamond"/>
+        </w:rPr>
+        <w:t>funcnality</w:t>
+      </w:r>
+      <w:proofErr w:type="spellEnd"/>
+      <w:r>
+        <w:rPr>
+          <w:rFonts w:ascii="Garamond" w:hAnsi="Garamond"/>
+        </w:rPr>
+        <w:t xml:space="preserve"> in </w:t>
+      </w:r>
+      <w:r>
+        <w:rPr>
+          <w:rFonts w:ascii="Garamond" w:hAnsi="Garamond"/>
+        </w:rPr>
+        <w:t>your</w:t>
+      </w:r>
+      <w:r>
+        <w:rPr>
+          <w:rFonts w:ascii="Garamond" w:hAnsi="Garamond"/>
+        </w:rPr>
+        <w:t xml:space="preserve"> syntax.</w:t>
+      </w:r>
+    </w:p>
+    <w:p>
+      <w:pPr>
+        <w:rPr>
+          <w:rFonts w:ascii="Garamond" w:hAnsi="Garamond"/>
+        </w:rPr>
+      </w:pPr>
+    </w:p>
+    <w:p>
+      <w:pPr>
+        <w:rPr>
+          <w:rFonts w:ascii="Garamond" w:hAnsi="Garamond"/>
+          <w:b/>
+          <w:bCs/>
+          <w:u w:val="single"/>
+        </w:rPr>
+      </w:pPr>
+      <w:r>
+        <w:rPr>
+          <w:rFonts w:ascii="Garamond" w:hAnsi="Garamond"/>
+          <w:b/>
+          <w:bCs/>
+          <w:u w:val="single"/>
+        </w:rPr>
+        <w:t>Install commands</w:t>
+      </w:r>
+    </w:p>
+    <w:p>
+      <w:pPr>
+        <w:rPr>
+          <w:rFonts w:ascii="Garamond" w:hAnsi="Garamond"/>
+        </w:rPr>
+      </w:pPr>
+      <w:proofErr w:type="spellStart"/>
+      <w:proofErr w:type="gramStart"/>
+      <w:r>
+        <w:rPr>
+          <w:rFonts w:ascii="Garamond" w:hAnsi="Garamond"/>
+        </w:rPr>
+        <w:t>Package.json</w:t>
+      </w:r>
+      <w:proofErr w:type="spellEnd"/>
+      <w:r>
+        <w:rPr>
+          <w:rFonts w:ascii="Garamond" w:hAnsi="Garamond"/>
+        </w:rPr>
+        <w:t xml:space="preserve"> :</w:t>
+      </w:r>
+      <w:proofErr w:type="gramEnd"/>
+      <w:r>
+        <w:rPr>
+          <w:rFonts w:ascii="Garamond" w:hAnsi="Garamond"/>
+        </w:rPr>
+        <w:t xml:space="preserve"> The scripts section is where all your scripts will be. Installed </w:t>
+      </w:r>
+      <w:proofErr w:type="gramStart"/>
+      <w:r>
+        <w:rPr>
+          <w:rFonts w:ascii="Garamond" w:hAnsi="Garamond"/>
+        </w:rPr>
+        <w:t>by :</w:t>
+      </w:r>
+      <w:proofErr w:type="gramEnd"/>
+      <w:r>
+        <w:rPr>
+          <w:rFonts w:ascii="Garamond" w:hAnsi="Garamond"/>
+        </w:rPr>
+        <w:t xml:space="preserve"> </w:t>
+      </w:r>
+      <w:proofErr w:type="spellStart"/>
+      <w:r>
+        <w:rPr>
+          <w:rFonts w:ascii="Garamond" w:hAnsi="Garamond"/>
+          <w:b/>
+          <w:bCs/>
+          <w:highlight w:val="yellow"/>
+        </w:rPr>
+        <w:t>npm</w:t>
+      </w:r>
+      <w:proofErr w:type="spellEnd"/>
+      <w:r>
+        <w:rPr>
+          <w:rFonts w:ascii="Garamond" w:hAnsi="Garamond"/>
+          <w:b/>
+          <w:bCs/>
+          <w:highlight w:val="yellow"/>
+        </w:rPr>
+        <w:t xml:space="preserve"> </w:t>
+      </w:r>
+      <w:proofErr w:type="spellStart"/>
+      <w:r>
+        <w:rPr>
+          <w:rFonts w:ascii="Garamond" w:hAnsi="Garamond"/>
+          <w:b/>
+          <w:bCs/>
+          <w:highlight w:val="yellow"/>
+        </w:rPr>
+        <w:t>init</w:t>
+      </w:r>
+      <w:proofErr w:type="spellEnd"/>
+      <w:r>
+        <w:rPr>
+          <w:rFonts w:ascii="Garamond" w:hAnsi="Garamond"/>
+          <w:b/>
+          <w:bCs/>
+          <w:highlight w:val="yellow"/>
+        </w:rPr>
+        <w:t xml:space="preserve"> -y</w:t>
+      </w:r>
+      <w:r>
+        <w:rPr>
+          <w:rFonts w:ascii="Garamond" w:hAnsi="Garamond"/>
+        </w:rPr>
+        <w:t>.</w:t>
+      </w:r>
+    </w:p>
+    <w:p>
+      <w:pPr>
+        <w:rPr>
+          <w:rFonts w:ascii="Garamond" w:hAnsi="Garamond"/>
+        </w:rPr>
+      </w:pPr>
+      <w:proofErr w:type="spellStart"/>
+      <w:r>
+        <w:rPr>
+          <w:rFonts w:ascii="Garamond" w:hAnsi="Garamond"/>
+          <w:highlight w:val="yellow"/>
+        </w:rPr>
+        <w:t>npm</w:t>
+      </w:r>
+      <w:proofErr w:type="spellEnd"/>
+      <w:r>
+        <w:rPr>
+          <w:rFonts w:ascii="Garamond" w:hAnsi="Garamond"/>
+          <w:highlight w:val="yellow"/>
+        </w:rPr>
+        <w:t xml:space="preserve"> install express mongoose </w:t>
+      </w:r>
+      <w:proofErr w:type="spellStart"/>
+      <w:r>
+        <w:rPr>
+          <w:rFonts w:ascii="Garamond" w:hAnsi="Garamond"/>
+          <w:highlight w:val="yellow"/>
+        </w:rPr>
+        <w:t>dotenv</w:t>
+      </w:r>
+      <w:proofErr w:type="spellEnd"/>
+      <w:r>
+        <w:rPr>
+          <w:rFonts w:ascii="Garamond" w:hAnsi="Garamond"/>
+        </w:rPr>
+        <w:t xml:space="preserve">: Installs all dependencies like mogo </w:t>
+      </w:r>
+      <w:proofErr w:type="spellStart"/>
+      <w:r>
+        <w:rPr>
+          <w:rFonts w:ascii="Garamond" w:hAnsi="Garamond"/>
+        </w:rPr>
+        <w:t>db</w:t>
+      </w:r>
+      <w:proofErr w:type="spellEnd"/>
+      <w:r>
+        <w:rPr>
+          <w:rFonts w:ascii="Garamond" w:hAnsi="Garamond"/>
+        </w:rPr>
+        <w:t xml:space="preserve">, express and </w:t>
+      </w:r>
+      <w:proofErr w:type="spellStart"/>
+      <w:r>
+        <w:rPr>
+          <w:rFonts w:ascii="Garamond" w:hAnsi="Garamond"/>
+        </w:rPr>
+        <w:t>dotenv</w:t>
+      </w:r>
+      <w:proofErr w:type="spellEnd"/>
+      <w:r>
+        <w:rPr>
+          <w:rFonts w:ascii="Garamond" w:hAnsi="Garamond"/>
+        </w:rPr>
+        <w:t xml:space="preserve"> in the </w:t>
+      </w:r>
+      <w:proofErr w:type="spellStart"/>
+      <w:proofErr w:type="gramStart"/>
+      <w:r>
+        <w:rPr>
+          <w:rFonts w:ascii="Garamond" w:hAnsi="Garamond"/>
+        </w:rPr>
+        <w:t>package.json</w:t>
+      </w:r>
+      <w:proofErr w:type="spellEnd"/>
+      <w:proofErr w:type="gramEnd"/>
+      <w:r>
+        <w:rPr>
+          <w:rFonts w:ascii="Garamond" w:hAnsi="Garamond"/>
+        </w:rPr>
+        <w:t>.</w:t>
+      </w:r>
+    </w:p>
+    <w:p>
+      <w:pPr>
+        <w:rPr>
+          <w:rFonts w:ascii="Garamond" w:hAnsi="Garamond"/>
+        </w:rPr>
+      </w:pPr>
+      <w:proofErr w:type="spellStart"/>
+      <w:r>
+        <w:rPr>
+          <w:rFonts w:ascii="Garamond" w:hAnsi="Garamond"/>
+          <w:highlight w:val="yellow"/>
+        </w:rPr>
+        <w:t>npm</w:t>
+      </w:r>
+      <w:proofErr w:type="spellEnd"/>
+      <w:r>
+        <w:rPr>
+          <w:rFonts w:ascii="Garamond" w:hAnsi="Garamond"/>
+          <w:highlight w:val="yellow"/>
+        </w:rPr>
+        <w:t xml:space="preserve"> </w:t>
+      </w:r>
+      <w:proofErr w:type="spellStart"/>
+      <w:r>
+        <w:rPr>
+          <w:rFonts w:ascii="Garamond" w:hAnsi="Garamond"/>
+          <w:highlight w:val="yellow"/>
+        </w:rPr>
+        <w:t>i</w:t>
+      </w:r>
+      <w:proofErr w:type="spellEnd"/>
+      <w:r>
+        <w:rPr>
+          <w:rFonts w:ascii="Garamond" w:hAnsi="Garamond"/>
+          <w:highlight w:val="yellow"/>
+        </w:rPr>
+        <w:t xml:space="preserve"> </w:t>
+      </w:r>
+      <w:proofErr w:type="spellStart"/>
+      <w:r>
+        <w:rPr>
+          <w:rFonts w:ascii="Garamond" w:hAnsi="Garamond"/>
+          <w:highlight w:val="yellow"/>
+        </w:rPr>
+        <w:t>nodemon</w:t>
+      </w:r>
+      <w:proofErr w:type="spellEnd"/>
+      <w:r>
+        <w:rPr>
+          <w:rFonts w:ascii="Garamond" w:hAnsi="Garamond"/>
+          <w:highlight w:val="yellow"/>
+        </w:rPr>
+        <w:t xml:space="preserve"> -D</w:t>
+      </w:r>
+      <w:r>
+        <w:rPr>
+          <w:rFonts w:ascii="Garamond" w:hAnsi="Garamond"/>
+        </w:rPr>
+        <w:t xml:space="preserve">: Installs </w:t>
+      </w:r>
+      <w:proofErr w:type="spellStart"/>
+      <w:r>
+        <w:rPr>
+          <w:rFonts w:ascii="Garamond" w:hAnsi="Garamond"/>
+        </w:rPr>
+        <w:t>nodemon</w:t>
+      </w:r>
+      <w:proofErr w:type="spellEnd"/>
+      <w:r>
+        <w:rPr>
+          <w:rFonts w:ascii="Garamond" w:hAnsi="Garamond"/>
+        </w:rPr>
+        <w:t xml:space="preserve"> which is a package that gets something called </w:t>
+      </w:r>
+      <w:proofErr w:type="spellStart"/>
+      <w:r>
+        <w:rPr>
+          <w:rFonts w:ascii="Garamond" w:hAnsi="Garamond"/>
+        </w:rPr>
+        <w:t>nodemon</w:t>
+      </w:r>
+      <w:proofErr w:type="spellEnd"/>
+      <w:r>
+        <w:rPr>
+          <w:rFonts w:ascii="Garamond" w:hAnsi="Garamond"/>
+        </w:rPr>
+        <w:t xml:space="preserve"> that tracks your scripts to run.</w:t>
+      </w:r>
+    </w:p>
+    <w:p>
+      <w:pPr>
+        <w:rPr>
+          <w:rFonts w:ascii="Garamond" w:hAnsi="Garamond"/>
+        </w:rPr>
+      </w:pPr>
+    </w:p>
+    <w:p>
+      <w:pPr>
+        <w:rPr>
+          <w:rFonts w:ascii="Garamond" w:hAnsi="Garamond"/>
+          <w:b/>
+          <w:bCs/>
+          <w:u w:val="single"/>
+        </w:rPr>
+      </w:pPr>
+      <w:r>
+        <w:rPr>
+          <w:rFonts w:ascii="Garamond" w:hAnsi="Garamond"/>
+          <w:b/>
+          <w:bCs/>
+          <w:u w:val="single"/>
+        </w:rPr>
+        <w:lastRenderedPageBreak/>
+        <w:t>MongoDB</w:t>
+      </w:r>
+    </w:p>
+    <w:p>
+      <w:pPr>
+        <w:rPr>
+          <w:rFonts w:ascii="Garamond" w:hAnsi="Garamond"/>
+        </w:rPr>
+      </w:pPr>
+      <w:r>
+        <w:rPr>
+          <w:rFonts w:ascii="Garamond" w:hAnsi="Garamond"/>
+        </w:rPr>
+        <w:t xml:space="preserve">Created a project name and a cluster0. TO optimize I went into </w:t>
+      </w:r>
+      <w:proofErr w:type="spellStart"/>
+      <w:r>
+        <w:rPr>
+          <w:rFonts w:ascii="Garamond" w:hAnsi="Garamond"/>
+        </w:rPr>
+        <w:t>NEtweork</w:t>
+      </w:r>
+      <w:proofErr w:type="spellEnd"/>
+      <w:r>
+        <w:rPr>
+          <w:rFonts w:ascii="Garamond" w:hAnsi="Garamond"/>
+        </w:rPr>
+        <w:t xml:space="preserve"> access to anywhere. BAD THING THO.</w:t>
+      </w:r>
+    </w:p>
+    <w:p>
+      <w:pPr>
+        <w:rPr>
+          <w:rFonts w:ascii="Garamond" w:hAnsi="Garamond"/>
+          <w:b/>
+          <w:bCs/>
+          <w:u w:val="single"/>
+        </w:rPr>
+      </w:pPr>
+      <w:r>
+        <w:rPr>
+          <w:rFonts w:ascii="Garamond" w:hAnsi="Garamond"/>
+        </w:rPr>
+        <w:br/>
+      </w:r>
+      <w:r>
+        <w:rPr>
+          <w:rFonts w:ascii="Garamond" w:hAnsi="Garamond"/>
+          <w:b/>
+          <w:bCs/>
+          <w:u w:val="single"/>
+        </w:rPr>
+        <w:t>Problems</w:t>
+      </w:r>
+    </w:p>
+    <w:p>
+      <w:pPr>
+        <w:rPr>
+          <w:rFonts w:ascii="Garamond" w:hAnsi="Garamond"/>
+        </w:rPr>
+      </w:pPr>
+      <w:r>
+        <w:rPr>
+          <w:rFonts w:ascii="Garamond" w:hAnsi="Garamond"/>
+        </w:rPr>
+        <w:t xml:space="preserve">For some reason I couldn’t connect to MongoDB using my password. I changed it so that could be why. I had to wait a few minutes to update. </w:t>
+      </w:r>
+    </w:p>
+    <w:p>
+      <w:pPr>
+        <w:rPr>
+          <w:rFonts w:ascii="Garamond" w:hAnsi="Garamond"/>
+        </w:rPr>
+      </w:pPr>
+    </w:p>
+    <w:p>
+      <w:pPr>
+        <w:rPr>
+          <w:rFonts w:ascii="Garamond" w:hAnsi="Garamond"/>
+        </w:rPr>
+      </w:pPr>
+    </w:p>
+    <w:p>
+      <w:pPr>
+        <w:rPr>
+          <w:rFonts w:ascii="Garamond" w:hAnsi="Garamond"/>
+        </w:rPr>
+      </w:pPr>
+    </w:p>
+    <w:p>
+      <w:pPr>
+        <w:rPr>
+          <w:rFonts w:ascii="Garamond" w:hAnsi="Garamond"/>
+          <w:b/>
+          <w:bCs/>
+        </w:rPr>
+      </w:pPr>
+    </w:p>
+    <w:p>
+      <w:pPr>
+        <w:rPr>
+          <w:rFonts w:ascii="Garamond" w:hAnsi="Garamond"/>
+          <w:b/>
+          <w:bCs/>
+        </w:rPr>
+      </w:pPr>
+    </w:p>
+    <w:p>
+      <w:pPr>
+        <w:rPr>
+          <w:rFonts w:ascii="Garamond" w:hAnsi="Garamond"/>
+        </w:rPr>
+      </w:pPr>
     </w:p>
     <w:p>
       <w:pPr>
@@ -553,6 +1217,7 @@
   <w:style w:type="paragraph" w:default="1" w:styleId="Normal">
     <w:name w:val="Normal"/>
     <w:qFormat/>
+    <w:rsid w:val="00877862"/>
   </w:style>
   <w:style w:type="paragraph" w:styleId="Heading1">
     <w:name w:val="heading 1"/>
@@ -756,7 +1421,6 @@
   <w:style w:type="character" w:default="1" w:styleId="DefaultParagraphFont">
     <w:name w:val="Default Paragraph Font"/>
     <w:uiPriority w:val="1"/>
-    <w:semiHidden/>
     <w:unhideWhenUsed/>
   </w:style>
   <w:style w:type="table" w:default="1" w:styleId="TableNormal">

</xml_diff>